<commit_message>
docs: 보고서 communication diagram 추가
</commit_message>
<xml_diff>
--- a/assignment2_doc.docx
+++ b/assignment2_doc.docx
@@ -866,37 +866,25 @@
           <w:szCs w:val="20"/>
           <w:lang w:eastAsia="ko-KR"/>
         </w:rPr>
-        <w:t>Initial Architecture</w:t>
-      </w:r>
-      <w:r>
-        <w:rPr>
-          <w:rFonts w:ascii="Apple SD Gothic Neo" w:eastAsia="Apple SD Gothic Neo" w:hAnsi="Apple SD Gothic Neo"/>
+        <w:t>Actor Descriptions</w:t>
+      </w:r>
+    </w:p>
+    <w:p>
+      <w:pPr>
+        <w:spacing w:line="276" w:lineRule="auto"/>
+        <w:rPr>
+          <w:rFonts w:ascii="Apple SD Gothic Neo" w:eastAsia="Apple SD Gothic Neo" w:hAnsi="Apple SD Gothic Neo"/>
+          <w:b/>
+          <w:bCs/>
           <w:szCs w:val="20"/>
           <w:lang w:eastAsia="ko-KR"/>
         </w:rPr>
-        <w:t xml:space="preserve">, </w:t>
-      </w:r>
-      <w:r>
-        <w:rPr>
-          <w:rFonts w:ascii="Apple SD Gothic Neo" w:eastAsia="Apple SD Gothic Neo" w:hAnsi="Apple SD Gothic Neo"/>
-          <w:szCs w:val="20"/>
-          <w:lang w:eastAsia="ko-KR"/>
-        </w:rPr>
-        <w:t>Actor Descriptions</w:t>
-      </w:r>
-    </w:p>
-    <w:p>
-      <w:pPr>
-        <w:spacing w:line="276" w:lineRule="auto"/>
-        <w:rPr>
-          <w:rFonts w:ascii="Apple SD Gothic Neo" w:eastAsia="Apple SD Gothic Neo" w:hAnsi="Apple SD Gothic Neo"/>
-          <w:szCs w:val="20"/>
-          <w:lang w:eastAsia="ko-KR"/>
-        </w:rPr>
-      </w:pPr>
-      <w:r>
-        <w:rPr>
-          <w:rFonts w:ascii="Apple SD Gothic Neo" w:eastAsia="Apple SD Gothic Neo" w:hAnsi="Apple SD Gothic Neo"/>
+      </w:pPr>
+      <w:r>
+        <w:rPr>
+          <w:rFonts w:ascii="Apple SD Gothic Neo" w:eastAsia="Apple SD Gothic Neo" w:hAnsi="Apple SD Gothic Neo"/>
+          <w:b/>
+          <w:bCs/>
           <w:szCs w:val="20"/>
           <w:lang w:eastAsia="ko-KR"/>
         </w:rPr>
@@ -1000,7 +988,7 @@
           <w:szCs w:val="20"/>
           <w:lang w:eastAsia="ko-KR"/>
         </w:rPr>
-        <w:t>Initial Architecture</w:t>
+        <w:t>Actor Descriptions</w:t>
       </w:r>
       <w:r>
         <w:rPr>
@@ -1013,46 +1001,27 @@
       <w:r>
         <w:rPr>
           <w:rFonts w:ascii="Apple SD Gothic Neo" w:eastAsia="Apple SD Gothic Neo" w:hAnsi="Apple SD Gothic Neo"/>
+          <w:lang w:eastAsia="ko-KR"/>
+        </w:rPr>
+        <w:t>Document</w:t>
+      </w:r>
+    </w:p>
+    <w:p>
+      <w:pPr>
+        <w:spacing w:line="276" w:lineRule="auto"/>
+        <w:rPr>
+          <w:rFonts w:ascii="Apple SD Gothic Neo" w:eastAsia="Apple SD Gothic Neo" w:hAnsi="Apple SD Gothic Neo"/>
+          <w:b/>
+          <w:bCs/>
           <w:szCs w:val="20"/>
           <w:lang w:eastAsia="ko-KR"/>
         </w:rPr>
-        <w:t>Actor Descriptions</w:t>
-      </w:r>
-      <w:r>
-        <w:rPr>
-          <w:rFonts w:ascii="Apple SD Gothic Neo" w:eastAsia="Apple SD Gothic Neo" w:hAnsi="Apple SD Gothic Neo"/>
-          <w:szCs w:val="20"/>
-          <w:lang w:eastAsia="ko-KR"/>
-        </w:rPr>
-        <w:t xml:space="preserve">, </w:t>
-      </w:r>
-      <w:r>
-        <w:rPr>
-          <w:rFonts w:ascii="Apple SD Gothic Neo" w:eastAsia="Apple SD Gothic Neo" w:hAnsi="Apple SD Gothic Neo"/>
-          <w:lang w:eastAsia="ko-KR"/>
-        </w:rPr>
-        <w:t xml:space="preserve">Document </w:t>
-      </w:r>
-      <w:r>
-        <w:rPr>
-          <w:rFonts w:ascii="Apple SD Gothic Neo" w:eastAsia="Apple SD Gothic Neo" w:hAnsi="Apple SD Gothic Neo" w:hint="eastAsia"/>
-          <w:lang w:eastAsia="ko-KR"/>
-        </w:rPr>
-        <w:t>작성</w:t>
-      </w:r>
-    </w:p>
-    <w:p>
-      <w:pPr>
-        <w:spacing w:line="276" w:lineRule="auto"/>
-        <w:rPr>
-          <w:rFonts w:ascii="Apple SD Gothic Neo" w:eastAsia="Apple SD Gothic Neo" w:hAnsi="Apple SD Gothic Neo"/>
-          <w:szCs w:val="20"/>
-          <w:lang w:eastAsia="ko-KR"/>
-        </w:rPr>
-      </w:pPr>
-      <w:r>
-        <w:rPr>
-          <w:rFonts w:ascii="Apple SD Gothic Neo" w:eastAsia="Apple SD Gothic Neo" w:hAnsi="Apple SD Gothic Neo"/>
+      </w:pPr>
+      <w:r>
+        <w:rPr>
+          <w:rFonts w:ascii="Apple SD Gothic Neo" w:eastAsia="Apple SD Gothic Neo" w:hAnsi="Apple SD Gothic Neo"/>
+          <w:b/>
+          <w:bCs/>
           <w:szCs w:val="20"/>
           <w:lang w:eastAsia="ko-KR"/>
         </w:rPr>
@@ -1074,7 +1043,7 @@
           <w:szCs w:val="20"/>
           <w:lang w:eastAsia="ko-KR"/>
         </w:rPr>
-        <w:t>회원</w:t>
+        <w:t>로그인,</w:t>
       </w:r>
       <w:r>
         <w:rPr>
@@ -1090,15 +1059,7 @@
           <w:szCs w:val="20"/>
           <w:lang w:eastAsia="ko-KR"/>
         </w:rPr>
-        <w:t>가입,</w:t>
-      </w:r>
-      <w:r>
-        <w:rPr>
-          <w:rFonts w:ascii="Apple SD Gothic Neo" w:eastAsia="Apple SD Gothic Neo" w:hAnsi="Apple SD Gothic Neo"/>
-          <w:szCs w:val="20"/>
-          <w:lang w:eastAsia="ko-KR"/>
-        </w:rPr>
-        <w:t xml:space="preserve"> </w:t>
+        <w:t>로그아웃</w:t>
       </w:r>
       <w:r>
         <w:rPr>
@@ -1106,7 +1067,7 @@
           <w:szCs w:val="20"/>
           <w:lang w:eastAsia="ko-KR"/>
         </w:rPr>
-        <w:t>회원 탈퇴,</w:t>
+        <w:t>,</w:t>
       </w:r>
       <w:r>
         <w:rPr>
@@ -1122,128 +1083,114 @@
           <w:szCs w:val="20"/>
           <w:lang w:eastAsia="ko-KR"/>
         </w:rPr>
-        <w:t>로그인,</w:t>
-      </w:r>
-      <w:r>
+        <w:t>회원 탈퇴</w:t>
+      </w:r>
+    </w:p>
+    <w:p>
+      <w:pPr>
+        <w:spacing w:line="276" w:lineRule="auto"/>
+        <w:rPr>
+          <w:lang w:eastAsia="ko-KR"/>
+        </w:rPr>
+      </w:pPr>
+    </w:p>
+    <w:p>
+      <w:pPr>
+        <w:spacing w:line="276" w:lineRule="auto"/>
+        <w:rPr>
+          <w:sz w:val="24"/>
+          <w:lang w:eastAsia="ko-KR"/>
+        </w:rPr>
+      </w:pPr>
+      <w:r>
+        <w:rPr>
+          <w:rFonts w:hint="eastAsia"/>
+          <w:sz w:val="24"/>
+          <w:lang w:eastAsia="ko-KR"/>
+        </w:rPr>
+        <w:t>박시영</w:t>
+      </w:r>
+    </w:p>
+    <w:p>
+      <w:pPr>
+        <w:spacing w:line="276" w:lineRule="auto"/>
         <w:rPr>
           <w:rFonts w:ascii="Apple SD Gothic Neo" w:eastAsia="Apple SD Gothic Neo" w:hAnsi="Apple SD Gothic Neo"/>
           <w:szCs w:val="20"/>
           <w:lang w:eastAsia="ko-KR"/>
         </w:rPr>
+      </w:pPr>
+      <w:r>
+        <w:rPr>
+          <w:rFonts w:ascii="Apple SD Gothic Neo" w:eastAsia="Apple SD Gothic Neo" w:hAnsi="Apple SD Gothic Neo"/>
+          <w:szCs w:val="20"/>
+          <w:lang w:eastAsia="ko-KR"/>
+        </w:rPr>
+        <w:t>Actor Descriptions</w:t>
+      </w:r>
+      <w:r>
+        <w:rPr>
+          <w:rFonts w:ascii="Apple SD Gothic Neo" w:eastAsia="Apple SD Gothic Neo" w:hAnsi="Apple SD Gothic Neo"/>
+          <w:szCs w:val="20"/>
+          <w:lang w:eastAsia="ko-KR"/>
+        </w:rPr>
         <w:t xml:space="preserve"> </w:t>
       </w:r>
+    </w:p>
+    <w:p>
+      <w:pPr>
+        <w:spacing w:line="276" w:lineRule="auto"/>
+        <w:rPr>
+          <w:rFonts w:ascii="Apple SD Gothic Neo" w:eastAsia="Apple SD Gothic Neo" w:hAnsi="Apple SD Gothic Neo"/>
+          <w:b/>
+          <w:bCs/>
+          <w:szCs w:val="20"/>
+          <w:lang w:eastAsia="ko-KR"/>
+        </w:rPr>
+      </w:pPr>
+      <w:r>
+        <w:rPr>
+          <w:rFonts w:ascii="Apple SD Gothic Neo" w:eastAsia="Apple SD Gothic Neo" w:hAnsi="Apple SD Gothic Neo"/>
+          <w:b/>
+          <w:bCs/>
+          <w:szCs w:val="20"/>
+          <w:lang w:eastAsia="ko-KR"/>
+        </w:rPr>
+        <w:t>Use Case</w:t>
+      </w:r>
+    </w:p>
+    <w:p>
+      <w:pPr>
+        <w:spacing w:line="276" w:lineRule="auto"/>
+        <w:rPr>
+          <w:rFonts w:ascii="Apple SD Gothic Neo" w:eastAsia="Apple SD Gothic Neo" w:hAnsi="Apple SD Gothic Neo"/>
+          <w:szCs w:val="20"/>
+          <w:lang w:eastAsia="ko-KR"/>
+        </w:rPr>
+      </w:pPr>
       <w:r>
         <w:rPr>
           <w:rFonts w:ascii="Apple SD Gothic Neo" w:eastAsia="Apple SD Gothic Neo" w:hAnsi="Apple SD Gothic Neo" w:hint="eastAsia"/>
           <w:szCs w:val="20"/>
           <w:lang w:eastAsia="ko-KR"/>
         </w:rPr>
-        <w:t>로그아웃</w:t>
-      </w:r>
-    </w:p>
-    <w:p>
-      <w:pPr>
-        <w:spacing w:line="276" w:lineRule="auto"/>
-        <w:rPr>
-          <w:lang w:eastAsia="ko-KR"/>
-        </w:rPr>
-      </w:pPr>
-    </w:p>
-    <w:p>
-      <w:pPr>
-        <w:spacing w:line="276" w:lineRule="auto"/>
-        <w:rPr>
-          <w:sz w:val="24"/>
-          <w:lang w:eastAsia="ko-KR"/>
-        </w:rPr>
-      </w:pPr>
-      <w:proofErr w:type="spellStart"/>
-      <w:r>
-        <w:rPr>
-          <w:rFonts w:hint="eastAsia"/>
-          <w:sz w:val="24"/>
-          <w:lang w:eastAsia="ko-KR"/>
-        </w:rPr>
-        <w:t>박시영</w:t>
-      </w:r>
-      <w:proofErr w:type="spellEnd"/>
-    </w:p>
-    <w:p>
-      <w:pPr>
-        <w:spacing w:line="276" w:lineRule="auto"/>
+        <w:t>채용</w:t>
+      </w:r>
+      <w:r>
         <w:rPr>
           <w:rFonts w:ascii="Apple SD Gothic Neo" w:eastAsia="Apple SD Gothic Neo" w:hAnsi="Apple SD Gothic Neo"/>
           <w:szCs w:val="20"/>
           <w:lang w:eastAsia="ko-KR"/>
         </w:rPr>
-      </w:pPr>
-      <w:r>
-        <w:rPr>
-          <w:rFonts w:ascii="Apple SD Gothic Neo" w:eastAsia="Apple SD Gothic Neo" w:hAnsi="Apple SD Gothic Neo"/>
-          <w:szCs w:val="20"/>
-          <w:lang w:eastAsia="ko-KR"/>
-        </w:rPr>
-        <w:t>Initial Architecture</w:t>
-      </w:r>
-      <w:r>
-        <w:rPr>
-          <w:rFonts w:ascii="Apple SD Gothic Neo" w:eastAsia="Apple SD Gothic Neo" w:hAnsi="Apple SD Gothic Neo"/>
-          <w:szCs w:val="20"/>
-          <w:lang w:eastAsia="ko-KR"/>
-        </w:rPr>
-        <w:t xml:space="preserve">, </w:t>
-      </w:r>
-      <w:r>
-        <w:rPr>
-          <w:rFonts w:ascii="Apple SD Gothic Neo" w:eastAsia="Apple SD Gothic Neo" w:hAnsi="Apple SD Gothic Neo"/>
-          <w:szCs w:val="20"/>
-          <w:lang w:eastAsia="ko-KR"/>
-        </w:rPr>
-        <w:t>Actor Descriptions</w:t>
-      </w:r>
-      <w:r>
-        <w:rPr>
-          <w:rFonts w:ascii="Apple SD Gothic Neo" w:eastAsia="Apple SD Gothic Neo" w:hAnsi="Apple SD Gothic Neo"/>
-          <w:szCs w:val="20"/>
-          <w:lang w:eastAsia="ko-KR"/>
-        </w:rPr>
         <w:t xml:space="preserve"> </w:t>
       </w:r>
-    </w:p>
-    <w:p>
-      <w:pPr>
-        <w:spacing w:line="276" w:lineRule="auto"/>
-        <w:rPr>
-          <w:rFonts w:ascii="Apple SD Gothic Neo" w:eastAsia="Apple SD Gothic Neo" w:hAnsi="Apple SD Gothic Neo"/>
-          <w:szCs w:val="20"/>
-          <w:lang w:eastAsia="ko-KR"/>
-        </w:rPr>
-      </w:pPr>
-      <w:r>
-        <w:rPr>
-          <w:rFonts w:ascii="Apple SD Gothic Neo" w:eastAsia="Apple SD Gothic Neo" w:hAnsi="Apple SD Gothic Neo"/>
-          <w:szCs w:val="20"/>
-          <w:lang w:eastAsia="ko-KR"/>
-        </w:rPr>
-        <w:t>Use Case</w:t>
-      </w:r>
-    </w:p>
-    <w:p>
-      <w:pPr>
-        <w:spacing w:line="276" w:lineRule="auto"/>
-        <w:rPr>
-          <w:rFonts w:ascii="Apple SD Gothic Neo" w:eastAsia="Apple SD Gothic Neo" w:hAnsi="Apple SD Gothic Neo"/>
-          <w:szCs w:val="20"/>
-          <w:lang w:eastAsia="ko-KR"/>
-        </w:rPr>
-      </w:pPr>
       <w:r>
         <w:rPr>
           <w:rFonts w:ascii="Apple SD Gothic Neo" w:eastAsia="Apple SD Gothic Neo" w:hAnsi="Apple SD Gothic Neo" w:hint="eastAsia"/>
           <w:szCs w:val="20"/>
           <w:lang w:eastAsia="ko-KR"/>
         </w:rPr>
-        <w:t>채용</w:t>
+        <w:t>정보 등록,</w:t>
       </w:r>
       <w:r>
         <w:rPr>
@@ -1259,7 +1206,7 @@
           <w:szCs w:val="20"/>
           <w:lang w:eastAsia="ko-KR"/>
         </w:rPr>
-        <w:t>정보 등록,</w:t>
+        <w:t>등록한 채용 정보 조회,</w:t>
       </w:r>
       <w:r>
         <w:rPr>
@@ -1275,23 +1222,90 @@
           <w:szCs w:val="20"/>
           <w:lang w:eastAsia="ko-KR"/>
         </w:rPr>
-        <w:t>등록한 채용 정보 조회,</w:t>
-      </w:r>
-      <w:r>
+        <w:t>채용 마감</w:t>
+      </w:r>
+    </w:p>
+    <w:p>
+      <w:pPr>
+        <w:spacing w:line="276" w:lineRule="auto"/>
+        <w:rPr>
+          <w:lang w:eastAsia="ko-KR"/>
+        </w:rPr>
+      </w:pPr>
+    </w:p>
+    <w:p>
+      <w:pPr>
+        <w:spacing w:line="276" w:lineRule="auto"/>
+        <w:rPr>
+          <w:sz w:val="24"/>
+          <w:lang w:eastAsia="ko-KR"/>
+        </w:rPr>
+      </w:pPr>
+      <w:r>
+        <w:rPr>
+          <w:rFonts w:hint="eastAsia"/>
+          <w:sz w:val="24"/>
+          <w:lang w:eastAsia="ko-KR"/>
+        </w:rPr>
+        <w:t>이도현</w:t>
+      </w:r>
+    </w:p>
+    <w:p>
+      <w:pPr>
+        <w:spacing w:line="276" w:lineRule="auto"/>
         <w:rPr>
           <w:rFonts w:ascii="Apple SD Gothic Neo" w:eastAsia="Apple SD Gothic Neo" w:hAnsi="Apple SD Gothic Neo"/>
           <w:szCs w:val="20"/>
           <w:lang w:eastAsia="ko-KR"/>
         </w:rPr>
-        <w:t xml:space="preserve"> </w:t>
-      </w:r>
+      </w:pPr>
+      <w:r>
+        <w:rPr>
+          <w:rFonts w:ascii="Apple SD Gothic Neo" w:eastAsia="Apple SD Gothic Neo" w:hAnsi="Apple SD Gothic Neo"/>
+          <w:szCs w:val="20"/>
+          <w:lang w:eastAsia="ko-KR"/>
+        </w:rPr>
+        <w:t>Actor Descriptions</w:t>
+      </w:r>
+    </w:p>
+    <w:p>
+      <w:pPr>
+        <w:spacing w:line="276" w:lineRule="auto"/>
+        <w:rPr>
+          <w:rFonts w:ascii="Apple SD Gothic Neo" w:eastAsia="Apple SD Gothic Neo" w:hAnsi="Apple SD Gothic Neo"/>
+          <w:b/>
+          <w:bCs/>
+          <w:szCs w:val="20"/>
+          <w:lang w:eastAsia="ko-KR"/>
+        </w:rPr>
+      </w:pPr>
+      <w:r>
+        <w:rPr>
+          <w:rFonts w:ascii="Apple SD Gothic Neo" w:eastAsia="Apple SD Gothic Neo" w:hAnsi="Apple SD Gothic Neo"/>
+          <w:b/>
+          <w:bCs/>
+          <w:szCs w:val="20"/>
+          <w:lang w:eastAsia="ko-KR"/>
+        </w:rPr>
+        <w:t>Use Case</w:t>
+      </w:r>
+    </w:p>
+    <w:p>
+      <w:pPr>
+        <w:spacing w:line="276" w:lineRule="auto"/>
+        <w:rPr>
+          <w:rFonts w:ascii="Apple SD Gothic Neo" w:eastAsia="Apple SD Gothic Neo" w:hAnsi="Apple SD Gothic Neo"/>
+          <w:szCs w:val="20"/>
+          <w:lang w:eastAsia="ko-KR"/>
+        </w:rPr>
+      </w:pPr>
       <w:r>
         <w:rPr>
           <w:rFonts w:ascii="Apple SD Gothic Neo" w:eastAsia="Apple SD Gothic Neo" w:hAnsi="Apple SD Gothic Neo" w:hint="eastAsia"/>
           <w:szCs w:val="20"/>
           <w:lang w:eastAsia="ko-KR"/>
         </w:rPr>
-        <w:t>채용 마감,</w:t>
+        <w:t>회원</w:t>
       </w:r>
       <w:r>
         <w:rPr>
@@ -1307,50 +1321,23 @@
           <w:szCs w:val="20"/>
           <w:lang w:eastAsia="ko-KR"/>
         </w:rPr>
-        <w:t>채용 마감 내역 조회</w:t>
-      </w:r>
-    </w:p>
-    <w:p>
-      <w:pPr>
-        <w:spacing w:line="276" w:lineRule="auto"/>
-        <w:rPr>
-          <w:lang w:eastAsia="ko-KR"/>
-        </w:rPr>
-      </w:pPr>
-    </w:p>
-    <w:p>
-      <w:pPr>
-        <w:spacing w:line="276" w:lineRule="auto"/>
-        <w:rPr>
-          <w:sz w:val="24"/>
-          <w:lang w:eastAsia="ko-KR"/>
-        </w:rPr>
-      </w:pPr>
-      <w:r>
-        <w:rPr>
-          <w:rFonts w:hint="eastAsia"/>
-          <w:sz w:val="24"/>
-          <w:lang w:eastAsia="ko-KR"/>
-        </w:rPr>
-        <w:t>이도현</w:t>
-      </w:r>
-    </w:p>
-    <w:p>
-      <w:pPr>
-        <w:spacing w:line="276" w:lineRule="auto"/>
+        <w:t>가입</w:t>
+      </w:r>
+      <w:r>
         <w:rPr>
           <w:rFonts w:ascii="Apple SD Gothic Neo" w:eastAsia="Apple SD Gothic Neo" w:hAnsi="Apple SD Gothic Neo"/>
           <w:szCs w:val="20"/>
           <w:lang w:eastAsia="ko-KR"/>
         </w:rPr>
-      </w:pPr>
-      <w:r>
-        <w:rPr>
-          <w:rFonts w:ascii="Apple SD Gothic Neo" w:eastAsia="Apple SD Gothic Neo" w:hAnsi="Apple SD Gothic Neo"/>
+        <w:t xml:space="preserve">, </w:t>
+      </w:r>
+      <w:r>
+        <w:rPr>
+          <w:rFonts w:ascii="Apple SD Gothic Neo" w:eastAsia="Apple SD Gothic Neo" w:hAnsi="Apple SD Gothic Neo" w:hint="eastAsia"/>
           <w:szCs w:val="20"/>
           <w:lang w:eastAsia="ko-KR"/>
         </w:rPr>
-        <w:t>Initial Architecture</w:t>
+        <w:t>채용 마감 내역 조회,</w:t>
       </w:r>
       <w:r>
         <w:rPr>
@@ -1358,44 +1345,8 @@
           <w:szCs w:val="20"/>
           <w:lang w:eastAsia="ko-KR"/>
         </w:rPr>
-        <w:t xml:space="preserve">, </w:t>
-      </w:r>
-      <w:r>
-        <w:rPr>
-          <w:rFonts w:ascii="Apple SD Gothic Neo" w:eastAsia="Apple SD Gothic Neo" w:hAnsi="Apple SD Gothic Neo"/>
-          <w:szCs w:val="20"/>
-          <w:lang w:eastAsia="ko-KR"/>
-        </w:rPr>
-        <w:t>Actor Descriptions</w:t>
-      </w:r>
-    </w:p>
-    <w:p>
-      <w:pPr>
-        <w:spacing w:line="276" w:lineRule="auto"/>
-        <w:rPr>
-          <w:rFonts w:ascii="Apple SD Gothic Neo" w:eastAsia="Apple SD Gothic Neo" w:hAnsi="Apple SD Gothic Neo"/>
-          <w:szCs w:val="20"/>
-          <w:lang w:eastAsia="ko-KR"/>
-        </w:rPr>
-      </w:pPr>
-      <w:r>
-        <w:rPr>
-          <w:rFonts w:ascii="Apple SD Gothic Neo" w:eastAsia="Apple SD Gothic Neo" w:hAnsi="Apple SD Gothic Neo"/>
-          <w:szCs w:val="20"/>
-          <w:lang w:eastAsia="ko-KR"/>
-        </w:rPr>
-        <w:t>Use Case</w:t>
-      </w:r>
-    </w:p>
-    <w:p>
-      <w:pPr>
-        <w:spacing w:line="276" w:lineRule="auto"/>
-        <w:rPr>
-          <w:rFonts w:ascii="Apple SD Gothic Neo" w:eastAsia="Apple SD Gothic Neo" w:hAnsi="Apple SD Gothic Neo"/>
-          <w:szCs w:val="20"/>
-          <w:lang w:eastAsia="ko-KR"/>
-        </w:rPr>
-      </w:pPr>
+        <w:t xml:space="preserve"> </w:t>
+      </w:r>
       <w:r>
         <w:rPr>
           <w:rFonts w:ascii="Apple SD Gothic Neo" w:eastAsia="Apple SD Gothic Neo" w:hAnsi="Apple SD Gothic Neo" w:hint="eastAsia"/>
@@ -2010,6 +1961,15 @@
                 <w:szCs w:val="21"/>
               </w:rPr>
               <w:t>등록</w:t>
+            </w:r>
+            <w:r>
+              <w:rPr>
+                <w:rFonts w:ascii="Apple SD Gothic Neo" w:eastAsia="Apple SD Gothic Neo" w:hAnsi="Apple SD Gothic Neo" w:cs="바탕" w:hint="eastAsia"/>
+                <w:kern w:val="0"/>
+                <w:sz w:val="21"/>
+                <w:szCs w:val="21"/>
+              </w:rPr>
+              <w:t>한</w:t>
             </w:r>
             <w:r>
               <w:rPr>
@@ -3336,7 +3296,72 @@
                 <w:sz w:val="21"/>
                 <w:szCs w:val="21"/>
               </w:rPr>
-              <w:t>채용 정보 조회 및 검색, 채용의 상세 정보 보기 등 원하는 회사에 지원하는 회원</w:t>
+              <w:t xml:space="preserve">채용 정보 조회 및 검색, </w:t>
+            </w:r>
+            <w:r>
+              <w:rPr>
+                <w:rFonts w:ascii="Apple SD Gothic Neo" w:eastAsia="Apple SD Gothic Neo" w:hAnsi="Apple SD Gothic Neo" w:cs="바탕" w:hint="eastAsia"/>
+                <w:kern w:val="0"/>
+                <w:sz w:val="21"/>
+                <w:szCs w:val="21"/>
+              </w:rPr>
+              <w:t>지원</w:t>
+            </w:r>
+            <w:r>
+              <w:rPr>
+                <w:rFonts w:ascii="Apple SD Gothic Neo" w:eastAsia="Apple SD Gothic Neo" w:hAnsi="Apple SD Gothic Neo" w:cs="바탕" w:hint="eastAsia"/>
+                <w:kern w:val="0"/>
+                <w:sz w:val="21"/>
+                <w:szCs w:val="21"/>
+                <w:lang w:eastAsia="ko-KR"/>
+              </w:rPr>
+              <w:t xml:space="preserve"> </w:t>
+            </w:r>
+            <w:r>
+              <w:rPr>
+                <w:rFonts w:ascii="Apple SD Gothic Neo" w:eastAsia="Apple SD Gothic Neo" w:hAnsi="Apple SD Gothic Neo" w:cs="바탕"/>
+                <w:kern w:val="0"/>
+                <w:sz w:val="21"/>
+                <w:szCs w:val="21"/>
+              </w:rPr>
+              <w:t xml:space="preserve">등 </w:t>
+            </w:r>
+            <w:r>
+              <w:rPr>
+                <w:rFonts w:ascii="Apple SD Gothic Neo" w:eastAsia="Apple SD Gothic Neo" w:hAnsi="Apple SD Gothic Neo" w:cs="바탕" w:hint="eastAsia"/>
+                <w:kern w:val="0"/>
+                <w:sz w:val="21"/>
+                <w:szCs w:val="21"/>
+              </w:rPr>
+              <w:t>구직</w:t>
+            </w:r>
+            <w:r>
+              <w:rPr>
+                <w:rFonts w:ascii="Apple SD Gothic Neo" w:eastAsia="Apple SD Gothic Neo" w:hAnsi="Apple SD Gothic Neo" w:cs="바탕" w:hint="eastAsia"/>
+                <w:kern w:val="0"/>
+                <w:sz w:val="21"/>
+                <w:szCs w:val="21"/>
+                <w:lang w:eastAsia="ko-KR"/>
+              </w:rPr>
+              <w:t xml:space="preserve"> 중인 </w:t>
+            </w:r>
+            <w:r>
+              <w:rPr>
+                <w:rFonts w:ascii="Apple SD Gothic Neo" w:eastAsia="Apple SD Gothic Neo" w:hAnsi="Apple SD Gothic Neo" w:cs="바탕" w:hint="eastAsia"/>
+                <w:kern w:val="0"/>
+                <w:sz w:val="21"/>
+                <w:szCs w:val="21"/>
+              </w:rPr>
+              <w:t>회</w:t>
+            </w:r>
+            <w:r>
+              <w:rPr>
+                <w:rFonts w:ascii="Apple SD Gothic Neo" w:eastAsia="Apple SD Gothic Neo" w:hAnsi="Apple SD Gothic Neo" w:cs="바탕"/>
+                <w:kern w:val="0"/>
+                <w:sz w:val="21"/>
+                <w:szCs w:val="21"/>
+              </w:rPr>
+              <w:t>원</w:t>
             </w:r>
           </w:p>
         </w:tc>
@@ -4895,17 +4920,9 @@
                 <w:kern w:val="0"/>
                 <w:sz w:val="21"/>
                 <w:szCs w:val="21"/>
-              </w:rPr>
-            </w:pPr>
-            <w:r>
-              <w:rPr>
-                <w:rFonts w:ascii="Apple SD Gothic Neo" w:eastAsia="Apple SD Gothic Neo" w:hAnsi="Apple SD Gothic Neo" w:cs="바탕"/>
-                <w:kern w:val="0"/>
-                <w:sz w:val="21"/>
-                <w:szCs w:val="21"/>
-              </w:rPr>
-              <w:t>1. 채용 정보 내용을 입력한다. 입력을 완료했다면 등록 버튼을 누른다.</w:t>
-            </w:r>
+                <w:lang w:eastAsia="ko-Kore-KR"/>
+              </w:rPr>
+            </w:pPr>
           </w:p>
         </w:tc>
         <w:tc>
@@ -4932,7 +4949,25 @@
                 <w:sz w:val="21"/>
                 <w:szCs w:val="21"/>
               </w:rPr>
-              <w:t>2. 새로운 채용 정보</w:t>
+              <w:t>1.</w:t>
+            </w:r>
+            <w:r>
+              <w:rPr>
+                <w:rFonts w:ascii="Apple SD Gothic Neo" w:eastAsia="Apple SD Gothic Neo" w:hAnsi="Apple SD Gothic Neo" w:cs="바탕"/>
+                <w:kern w:val="0"/>
+                <w:sz w:val="21"/>
+                <w:szCs w:val="21"/>
+              </w:rPr>
+              <w:t xml:space="preserve"> 새로운 채용 </w:t>
+            </w:r>
+            <w:r>
+              <w:rPr>
+                <w:rFonts w:ascii="Apple SD Gothic Neo" w:eastAsia="Apple SD Gothic Neo" w:hAnsi="Apple SD Gothic Neo" w:cs="바탕" w:hint="eastAsia"/>
+                <w:kern w:val="0"/>
+                <w:sz w:val="21"/>
+                <w:szCs w:val="21"/>
+              </w:rPr>
+              <w:t>정보를</w:t>
             </w:r>
             <w:r>
               <w:rPr>
@@ -4942,36 +4977,170 @@
                 <w:szCs w:val="21"/>
                 <w:lang w:eastAsia="ko-KR"/>
               </w:rPr>
+              <w:t xml:space="preserve"> 기입하는 </w:t>
+            </w:r>
+            <w:r>
+              <w:rPr>
+                <w:rFonts w:ascii="Apple SD Gothic Neo" w:eastAsia="Apple SD Gothic Neo" w:hAnsi="Apple SD Gothic Neo" w:cs="바탕"/>
+                <w:kern w:val="0"/>
+                <w:sz w:val="21"/>
+                <w:szCs w:val="21"/>
+                <w:lang w:eastAsia="ko-KR"/>
+              </w:rPr>
+              <w:t>UI</w:t>
+            </w:r>
+            <w:r>
+              <w:rPr>
+                <w:rFonts w:ascii="Apple SD Gothic Neo" w:eastAsia="Apple SD Gothic Neo" w:hAnsi="Apple SD Gothic Neo" w:cs="바탕" w:hint="eastAsia"/>
+                <w:kern w:val="0"/>
+                <w:sz w:val="21"/>
+                <w:szCs w:val="21"/>
+              </w:rPr>
+              <w:t>를</w:t>
+            </w:r>
+            <w:r>
+              <w:rPr>
+                <w:rFonts w:ascii="Apple SD Gothic Neo" w:eastAsia="Apple SD Gothic Neo" w:hAnsi="Apple SD Gothic Neo" w:cs="바탕" w:hint="eastAsia"/>
+                <w:kern w:val="0"/>
+                <w:sz w:val="21"/>
+                <w:szCs w:val="21"/>
+                <w:lang w:eastAsia="ko-KR"/>
+              </w:rPr>
+              <w:t xml:space="preserve"> 출력한다.</w:t>
+            </w:r>
+          </w:p>
+        </w:tc>
+      </w:tr>
+      <w:tr>
+        <w:tc>
+          <w:tcPr>
+            <w:tcW w:w="4508" w:type="dxa"/>
+            <w:vAlign w:val="center"/>
+          </w:tcPr>
+          <w:p>
+            <w:pPr>
+              <w:spacing w:line="276" w:lineRule="auto"/>
+              <w:jc w:val="left"/>
+              <w:rPr>
+                <w:rFonts w:ascii="Apple SD Gothic Neo" w:eastAsia="Apple SD Gothic Neo" w:hAnsi="Apple SD Gothic Neo" w:cs="바탕"/>
+                <w:kern w:val="0"/>
+                <w:sz w:val="21"/>
+                <w:szCs w:val="21"/>
+              </w:rPr>
+            </w:pPr>
+            <w:r>
+              <w:rPr>
+                <w:rFonts w:ascii="Apple SD Gothic Neo" w:eastAsia="Apple SD Gothic Neo" w:hAnsi="Apple SD Gothic Neo" w:cs="바탕" w:hint="eastAsia"/>
+                <w:kern w:val="0"/>
+                <w:sz w:val="21"/>
+                <w:szCs w:val="21"/>
+                <w:lang w:eastAsia="ko-Kore-KR"/>
+              </w:rPr>
+              <w:t>2</w:t>
+            </w:r>
+            <w:r>
+              <w:rPr>
+                <w:rFonts w:ascii="Apple SD Gothic Neo" w:eastAsia="Apple SD Gothic Neo" w:hAnsi="Apple SD Gothic Neo" w:cs="바탕"/>
+                <w:kern w:val="0"/>
+                <w:sz w:val="21"/>
+                <w:szCs w:val="21"/>
+                <w:lang w:eastAsia="ko-Kore-KR"/>
+              </w:rPr>
+              <w:t xml:space="preserve">. </w:t>
+            </w:r>
+            <w:r>
+              <w:rPr>
+                <w:rFonts w:ascii="Apple SD Gothic Neo" w:eastAsia="Apple SD Gothic Neo" w:hAnsi="Apple SD Gothic Neo" w:cs="바탕"/>
+                <w:kern w:val="0"/>
+                <w:sz w:val="21"/>
+                <w:szCs w:val="21"/>
+              </w:rPr>
+              <w:t>채용 정보</w:t>
+            </w:r>
+            <w:r>
+              <w:rPr>
+                <w:rFonts w:ascii="Apple SD Gothic Neo" w:eastAsia="Apple SD Gothic Neo" w:hAnsi="Apple SD Gothic Neo" w:cs="바탕" w:hint="eastAsia"/>
+                <w:kern w:val="0"/>
+                <w:sz w:val="21"/>
+                <w:szCs w:val="21"/>
+                <w:lang w:eastAsia="ko-KR"/>
+              </w:rPr>
+              <w:t>를</w:t>
+            </w:r>
+            <w:r>
+              <w:rPr>
+                <w:rFonts w:ascii="Apple SD Gothic Neo" w:eastAsia="Apple SD Gothic Neo" w:hAnsi="Apple SD Gothic Neo" w:cs="바탕"/>
+                <w:kern w:val="0"/>
+                <w:sz w:val="21"/>
+                <w:szCs w:val="21"/>
+              </w:rPr>
               <w:t xml:space="preserve"> </w:t>
             </w:r>
             <w:r>
               <w:rPr>
-                <w:rFonts w:ascii="Apple SD Gothic Neo" w:eastAsia="Apple SD Gothic Neo" w:hAnsi="Apple SD Gothic Neo" w:cs="바탕"/>
-                <w:kern w:val="0"/>
-                <w:sz w:val="21"/>
-                <w:szCs w:val="21"/>
-              </w:rPr>
-              <w:t>등록이 완료되었음을 알리는 메세지</w:t>
-            </w:r>
-            <w:r>
-              <w:rPr>
-                <w:rFonts w:ascii="Apple SD Gothic Neo" w:eastAsia="Apple SD Gothic Neo" w:hAnsi="Apple SD Gothic Neo" w:cs="바탕" w:hint="eastAsia"/>
-                <w:kern w:val="0"/>
-                <w:sz w:val="21"/>
-                <w:szCs w:val="21"/>
-              </w:rPr>
-              <w:t>를</w:t>
-            </w:r>
-            <w:r>
-              <w:rPr>
                 <w:rFonts w:ascii="Apple SD Gothic Neo" w:eastAsia="Apple SD Gothic Neo" w:hAnsi="Apple SD Gothic Neo" w:cs="바탕" w:hint="eastAsia"/>
                 <w:kern w:val="0"/>
                 <w:sz w:val="21"/>
                 <w:szCs w:val="21"/>
                 <w:lang w:eastAsia="ko-KR"/>
               </w:rPr>
-              <w:t xml:space="preserve"> 출력한다.</w:t>
-            </w:r>
+              <w:t>입력하고,</w:t>
+            </w:r>
+            <w:r>
+              <w:rPr>
+                <w:rFonts w:ascii="Apple SD Gothic Neo" w:eastAsia="Apple SD Gothic Neo" w:hAnsi="Apple SD Gothic Neo" w:cs="바탕"/>
+                <w:kern w:val="0"/>
+                <w:sz w:val="21"/>
+                <w:szCs w:val="21"/>
+              </w:rPr>
+              <w:t xml:space="preserve"> 등록 버튼을 </w:t>
+            </w:r>
+            <w:r>
+              <w:rPr>
+                <w:rFonts w:ascii="Apple SD Gothic Neo" w:eastAsia="Apple SD Gothic Neo" w:hAnsi="Apple SD Gothic Neo" w:cs="바탕" w:hint="eastAsia"/>
+                <w:kern w:val="0"/>
+                <w:sz w:val="21"/>
+                <w:szCs w:val="21"/>
+              </w:rPr>
+              <w:t>눌러</w:t>
+            </w:r>
+            <w:r>
+              <w:rPr>
+                <w:rFonts w:ascii="Apple SD Gothic Neo" w:eastAsia="Apple SD Gothic Neo" w:hAnsi="Apple SD Gothic Neo" w:cs="바탕" w:hint="eastAsia"/>
+                <w:kern w:val="0"/>
+                <w:sz w:val="21"/>
+                <w:szCs w:val="21"/>
+                <w:lang w:eastAsia="ko-KR"/>
+              </w:rPr>
+              <w:t xml:space="preserve"> 완료한</w:t>
+            </w:r>
+            <w:r>
+              <w:rPr>
+                <w:rFonts w:ascii="Apple SD Gothic Neo" w:eastAsia="Apple SD Gothic Neo" w:hAnsi="Apple SD Gothic Neo" w:cs="바탕"/>
+                <w:kern w:val="0"/>
+                <w:sz w:val="21"/>
+                <w:szCs w:val="21"/>
+              </w:rPr>
+              <w:t>다.</w:t>
+            </w:r>
+          </w:p>
+        </w:tc>
+        <w:tc>
+          <w:tcPr>
+            <w:tcW w:w="4508" w:type="dxa"/>
+            <w:vAlign w:val="center"/>
+          </w:tcPr>
+          <w:p>
+            <w:pPr>
+              <w:spacing w:line="276" w:lineRule="auto"/>
+              <w:jc w:val="left"/>
+              <w:rPr>
+                <w:rFonts w:ascii="Apple SD Gothic Neo" w:eastAsia="Apple SD Gothic Neo" w:hAnsi="Apple SD Gothic Neo" w:cs="바탕"/>
+                <w:kern w:val="0"/>
+                <w:sz w:val="21"/>
+                <w:szCs w:val="21"/>
+              </w:rPr>
+            </w:pPr>
           </w:p>
         </w:tc>
       </w:tr>
@@ -5122,20 +5291,21 @@
               <w:spacing w:line="276" w:lineRule="auto"/>
               <w:jc w:val="left"/>
               <w:rPr>
-                <w:rFonts w:ascii="Apple SD Gothic Neo" w:eastAsia="Apple SD Gothic Neo" w:hAnsi="Apple SD Gothic Neo" w:cs="바탕"/>
-                <w:kern w:val="0"/>
-                <w:sz w:val="21"/>
-                <w:szCs w:val="21"/>
-              </w:rPr>
-            </w:pPr>
-            <w:r>
-              <w:rPr>
                 <w:rFonts w:ascii="Apple SD Gothic Neo" w:eastAsia="Apple SD Gothic Neo" w:hAnsi="Apple SD Gothic Neo" w:cs="바탕" w:hint="eastAsia"/>
                 <w:kern w:val="0"/>
                 <w:sz w:val="21"/>
                 <w:szCs w:val="21"/>
                 <w:lang w:eastAsia="ko-KR"/>
               </w:rPr>
+            </w:pPr>
+            <w:r>
+              <w:rPr>
+                <w:rFonts w:ascii="Apple SD Gothic Neo" w:eastAsia="Apple SD Gothic Neo" w:hAnsi="Apple SD Gothic Neo" w:cs="바탕" w:hint="eastAsia"/>
+                <w:kern w:val="0"/>
+                <w:sz w:val="21"/>
+                <w:szCs w:val="21"/>
+                <w:lang w:eastAsia="ko-KR"/>
+              </w:rPr>
               <w:t>1</w:t>
             </w:r>
             <w:r>
@@ -5201,7 +5371,6 @@
                 <w:sz w:val="21"/>
                 <w:szCs w:val="21"/>
               </w:rPr>
-              <w:lastRenderedPageBreak/>
               <w:t>출력한</w:t>
             </w:r>
             <w:r>
@@ -5241,7 +5410,6 @@
                 <w:sz w:val="21"/>
                 <w:szCs w:val="21"/>
               </w:rPr>
-              <w:lastRenderedPageBreak/>
               <w:t>Extensions</w:t>
             </w:r>
           </w:p>
@@ -5302,7 +5470,35 @@
                 <w:sz w:val="21"/>
                 <w:szCs w:val="21"/>
               </w:rPr>
-              <w:t>After step 2, 회사 회원은 지우고자 하는 채용 정보를 선택해 삭제한다.</w:t>
+              <w:t xml:space="preserve">After step 2, 회사 회원은 지우고자 하는 채용 정보를 </w:t>
+            </w:r>
+            <w:r>
+              <w:rPr>
+                <w:rFonts w:ascii="Apple SD Gothic Neo" w:eastAsia="Apple SD Gothic Neo" w:hAnsi="Apple SD Gothic Neo" w:cs="바탕" w:hint="eastAsia"/>
+                <w:kern w:val="0"/>
+                <w:sz w:val="21"/>
+                <w:szCs w:val="21"/>
+              </w:rPr>
+              <w:t>선택해</w:t>
+            </w:r>
+            <w:r>
+              <w:rPr>
+                <w:rFonts w:ascii="Apple SD Gothic Neo" w:eastAsia="Apple SD Gothic Neo" w:hAnsi="Apple SD Gothic Neo" w:cs="바탕" w:hint="eastAsia"/>
+                <w:kern w:val="0"/>
+                <w:sz w:val="21"/>
+                <w:szCs w:val="21"/>
+                <w:lang w:eastAsia="ko-KR"/>
+              </w:rPr>
+              <w:t xml:space="preserve"> </w:t>
+            </w:r>
+            <w:r>
+              <w:rPr>
+                <w:rFonts w:ascii="Apple SD Gothic Neo" w:eastAsia="Apple SD Gothic Neo" w:hAnsi="Apple SD Gothic Neo" w:cs="바탕"/>
+                <w:kern w:val="0"/>
+                <w:sz w:val="21"/>
+                <w:szCs w:val="21"/>
+              </w:rPr>
+              <w:t>삭제한다.</w:t>
             </w:r>
           </w:p>
         </w:tc>
@@ -5512,16 +5708,64 @@
                 <w:kern w:val="0"/>
                 <w:sz w:val="21"/>
                 <w:szCs w:val="21"/>
-              </w:rPr>
-            </w:pPr>
-            <w:r>
-              <w:rPr>
-                <w:rFonts w:ascii="Apple SD Gothic Neo" w:eastAsia="Apple SD Gothic Neo" w:hAnsi="Apple SD Gothic Neo" w:cs="바탕"/>
-                <w:kern w:val="0"/>
-                <w:sz w:val="21"/>
-                <w:szCs w:val="21"/>
-              </w:rPr>
-              <w:t>3. 지원자 수가 다 찼다고 보는 채용 정보를 선택하고, 마감을 요청한다.</w:t>
+                <w:lang w:eastAsia="ko-KR"/>
+              </w:rPr>
+            </w:pPr>
+            <w:r>
+              <w:rPr>
+                <w:rFonts w:ascii="Apple SD Gothic Neo" w:eastAsia="Apple SD Gothic Neo" w:hAnsi="Apple SD Gothic Neo" w:cs="바탕"/>
+                <w:kern w:val="0"/>
+                <w:sz w:val="21"/>
+                <w:szCs w:val="21"/>
+              </w:rPr>
+              <w:t xml:space="preserve">3. 지원자 수가 다 </w:t>
+            </w:r>
+            <w:r>
+              <w:rPr>
+                <w:rFonts w:ascii="Apple SD Gothic Neo" w:eastAsia="Apple SD Gothic Neo" w:hAnsi="Apple SD Gothic Neo" w:cs="바탕" w:hint="eastAsia"/>
+                <w:kern w:val="0"/>
+                <w:sz w:val="21"/>
+                <w:szCs w:val="21"/>
+              </w:rPr>
+              <w:t>찬</w:t>
+            </w:r>
+            <w:r>
+              <w:rPr>
+                <w:rFonts w:ascii="Apple SD Gothic Neo" w:eastAsia="Apple SD Gothic Neo" w:hAnsi="Apple SD Gothic Neo" w:cs="바탕" w:hint="eastAsia"/>
+                <w:kern w:val="0"/>
+                <w:sz w:val="21"/>
+                <w:szCs w:val="21"/>
+                <w:lang w:eastAsia="ko-KR"/>
+              </w:rPr>
+              <w:t xml:space="preserve"> </w:t>
+            </w:r>
+            <w:r>
+              <w:rPr>
+                <w:rFonts w:ascii="Apple SD Gothic Neo" w:eastAsia="Apple SD Gothic Neo" w:hAnsi="Apple SD Gothic Neo" w:cs="바탕"/>
+                <w:kern w:val="0"/>
+                <w:sz w:val="21"/>
+                <w:szCs w:val="21"/>
+              </w:rPr>
+              <w:t xml:space="preserve">채용 정보를 선택하고, </w:t>
+            </w:r>
+            <w:r>
+              <w:rPr>
+                <w:rFonts w:ascii="Apple SD Gothic Neo" w:eastAsia="Apple SD Gothic Neo" w:hAnsi="Apple SD Gothic Neo" w:cs="바탕" w:hint="eastAsia"/>
+                <w:kern w:val="0"/>
+                <w:sz w:val="21"/>
+                <w:szCs w:val="21"/>
+              </w:rPr>
+              <w:t>마감</w:t>
+            </w:r>
+            <w:r>
+              <w:rPr>
+                <w:rFonts w:ascii="Apple SD Gothic Neo" w:eastAsia="Apple SD Gothic Neo" w:hAnsi="Apple SD Gothic Neo" w:cs="바탕" w:hint="eastAsia"/>
+                <w:kern w:val="0"/>
+                <w:sz w:val="21"/>
+                <w:szCs w:val="21"/>
+                <w:lang w:eastAsia="ko-KR"/>
+              </w:rPr>
+              <w:t xml:space="preserve"> 처리한다.</w:t>
             </w:r>
           </w:p>
         </w:tc>
@@ -5539,17 +5783,9 @@
                 <w:kern w:val="0"/>
                 <w:sz w:val="21"/>
                 <w:szCs w:val="21"/>
-              </w:rPr>
-            </w:pPr>
-            <w:r>
-              <w:rPr>
-                <w:rFonts w:ascii="Apple SD Gothic Neo" w:eastAsia="Apple SD Gothic Neo" w:hAnsi="Apple SD Gothic Neo" w:cs="바탕"/>
-                <w:kern w:val="0"/>
-                <w:sz w:val="21"/>
-                <w:szCs w:val="21"/>
-              </w:rPr>
-              <w:t>4. 마감 처리가 되어 해당 채용 정보가 회색으로 표시된다.</w:t>
-            </w:r>
+                <w:lang w:eastAsia="ko-Kore-KR"/>
+              </w:rPr>
+            </w:pPr>
           </w:p>
         </w:tc>
       </w:tr>
@@ -5881,15 +6117,6 @@
                 <w:szCs w:val="21"/>
               </w:rPr>
             </w:pPr>
-            <w:r>
-              <w:rPr>
-                <w:rFonts w:ascii="Apple SD Gothic Neo" w:eastAsia="Apple SD Gothic Neo" w:hAnsi="Apple SD Gothic Neo" w:cs="바탕"/>
-                <w:kern w:val="0"/>
-                <w:sz w:val="21"/>
-                <w:szCs w:val="21"/>
-              </w:rPr>
-              <w:t>1. 회사 이름으로 검색한다.</w:t>
-            </w:r>
           </w:p>
         </w:tc>
         <w:tc>
@@ -5902,20 +6129,62 @@
               <w:spacing w:line="276" w:lineRule="auto"/>
               <w:jc w:val="left"/>
               <w:rPr>
-                <w:rFonts w:ascii="Apple SD Gothic Neo" w:eastAsia="Apple SD Gothic Neo" w:hAnsi="Apple SD Gothic Neo" w:cs="바탕"/>
-                <w:kern w:val="0"/>
-                <w:sz w:val="21"/>
-                <w:szCs w:val="21"/>
-              </w:rPr>
-            </w:pPr>
-            <w:r>
-              <w:rPr>
-                <w:rFonts w:ascii="Apple SD Gothic Neo" w:eastAsia="Apple SD Gothic Neo" w:hAnsi="Apple SD Gothic Neo" w:cs="바탕"/>
-                <w:kern w:val="0"/>
-                <w:sz w:val="21"/>
-                <w:szCs w:val="21"/>
-              </w:rPr>
-              <w:t>2. 마감일이 지나지 않은 채용 정보 리스트(회사 이름, 마감일 정보)를 회사 이름의 오름차순으로 출력한다.</w:t>
+                <w:rFonts w:ascii="Apple SD Gothic Neo" w:eastAsia="Apple SD Gothic Neo" w:hAnsi="Apple SD Gothic Neo" w:cs="바탕" w:hint="eastAsia"/>
+                <w:kern w:val="0"/>
+                <w:sz w:val="21"/>
+                <w:szCs w:val="21"/>
+                <w:lang w:eastAsia="ko-KR"/>
+              </w:rPr>
+            </w:pPr>
+            <w:r>
+              <w:rPr>
+                <w:rFonts w:ascii="Apple SD Gothic Neo" w:eastAsia="Apple SD Gothic Neo" w:hAnsi="Apple SD Gothic Neo" w:cs="바탕" w:hint="eastAsia"/>
+                <w:kern w:val="0"/>
+                <w:sz w:val="21"/>
+                <w:szCs w:val="21"/>
+                <w:lang w:eastAsia="ko-KR"/>
+              </w:rPr>
+              <w:t>1</w:t>
+            </w:r>
+            <w:r>
+              <w:rPr>
+                <w:rFonts w:ascii="Apple SD Gothic Neo" w:eastAsia="Apple SD Gothic Neo" w:hAnsi="Apple SD Gothic Neo" w:cs="바탕"/>
+                <w:kern w:val="0"/>
+                <w:sz w:val="21"/>
+                <w:szCs w:val="21"/>
+                <w:lang w:eastAsia="ko-KR"/>
+              </w:rPr>
+              <w:t xml:space="preserve">. </w:t>
+            </w:r>
+            <w:r>
+              <w:rPr>
+                <w:rFonts w:ascii="Apple SD Gothic Neo" w:eastAsia="Apple SD Gothic Neo" w:hAnsi="Apple SD Gothic Neo" w:cs="바탕" w:hint="eastAsia"/>
+                <w:kern w:val="0"/>
+                <w:sz w:val="21"/>
+                <w:szCs w:val="21"/>
+                <w:lang w:eastAsia="ko-KR"/>
+              </w:rPr>
+              <w:t>채용 정보 검색</w:t>
+            </w:r>
+            <w:r>
+              <w:rPr>
+                <w:rFonts w:ascii="Apple SD Gothic Neo" w:eastAsia="Apple SD Gothic Neo" w:hAnsi="Apple SD Gothic Neo" w:cs="바탕"/>
+                <w:kern w:val="0"/>
+                <w:sz w:val="21"/>
+                <w:szCs w:val="21"/>
+                <w:lang w:eastAsia="ko-KR"/>
+              </w:rPr>
+              <w:t xml:space="preserve"> UI</w:t>
+            </w:r>
+            <w:r>
+              <w:rPr>
+                <w:rFonts w:ascii="Apple SD Gothic Neo" w:eastAsia="Apple SD Gothic Neo" w:hAnsi="Apple SD Gothic Neo" w:cs="바탕" w:hint="eastAsia"/>
+                <w:kern w:val="0"/>
+                <w:sz w:val="21"/>
+                <w:szCs w:val="21"/>
+                <w:lang w:eastAsia="ko-KR"/>
+              </w:rPr>
+              <w:t>를 출력한다.</w:t>
             </w:r>
           </w:p>
         </w:tc>
@@ -5923,6 +6192,119 @@
       <w:tr>
         <w:tc>
           <w:tcPr>
+            <w:tcW w:w="4508" w:type="dxa"/>
+            <w:vAlign w:val="center"/>
+          </w:tcPr>
+          <w:p>
+            <w:pPr>
+              <w:spacing w:line="276" w:lineRule="auto"/>
+              <w:jc w:val="left"/>
+              <w:rPr>
+                <w:rFonts w:ascii="Apple SD Gothic Neo" w:eastAsia="Apple SD Gothic Neo" w:hAnsi="Apple SD Gothic Neo" w:cs="바탕"/>
+                <w:kern w:val="0"/>
+                <w:sz w:val="21"/>
+                <w:szCs w:val="21"/>
+              </w:rPr>
+            </w:pPr>
+            <w:r>
+              <w:rPr>
+                <w:rFonts w:ascii="Apple SD Gothic Neo" w:eastAsia="Apple SD Gothic Neo" w:hAnsi="Apple SD Gothic Neo" w:cs="바탕" w:hint="eastAsia"/>
+                <w:kern w:val="0"/>
+                <w:sz w:val="21"/>
+                <w:szCs w:val="21"/>
+                <w:lang w:eastAsia="ko-KR"/>
+              </w:rPr>
+              <w:t>2</w:t>
+            </w:r>
+            <w:r>
+              <w:rPr>
+                <w:rFonts w:ascii="Apple SD Gothic Neo" w:eastAsia="Apple SD Gothic Neo" w:hAnsi="Apple SD Gothic Neo" w:cs="바탕"/>
+                <w:kern w:val="0"/>
+                <w:sz w:val="21"/>
+                <w:szCs w:val="21"/>
+                <w:lang w:eastAsia="ko-KR"/>
+              </w:rPr>
+              <w:t xml:space="preserve">. </w:t>
+            </w:r>
+            <w:r>
+              <w:rPr>
+                <w:rFonts w:ascii="Apple SD Gothic Neo" w:eastAsia="Apple SD Gothic Neo" w:hAnsi="Apple SD Gothic Neo" w:cs="바탕"/>
+                <w:kern w:val="0"/>
+                <w:sz w:val="21"/>
+                <w:szCs w:val="21"/>
+              </w:rPr>
+              <w:t xml:space="preserve">회사 이름으로 </w:t>
+            </w:r>
+            <w:r>
+              <w:rPr>
+                <w:rFonts w:ascii="Apple SD Gothic Neo" w:eastAsia="Apple SD Gothic Neo" w:hAnsi="Apple SD Gothic Neo" w:cs="바탕" w:hint="eastAsia"/>
+                <w:kern w:val="0"/>
+                <w:sz w:val="21"/>
+                <w:szCs w:val="21"/>
+              </w:rPr>
+              <w:t>채용</w:t>
+            </w:r>
+            <w:r>
+              <w:rPr>
+                <w:rFonts w:ascii="Apple SD Gothic Neo" w:eastAsia="Apple SD Gothic Neo" w:hAnsi="Apple SD Gothic Neo" w:cs="바탕" w:hint="eastAsia"/>
+                <w:kern w:val="0"/>
+                <w:sz w:val="21"/>
+                <w:szCs w:val="21"/>
+                <w:lang w:eastAsia="ko-KR"/>
+              </w:rPr>
+              <w:t xml:space="preserve"> 정보를 </w:t>
+            </w:r>
+            <w:r>
+              <w:rPr>
+                <w:rFonts w:ascii="Apple SD Gothic Neo" w:eastAsia="Apple SD Gothic Neo" w:hAnsi="Apple SD Gothic Neo" w:cs="바탕"/>
+                <w:kern w:val="0"/>
+                <w:sz w:val="21"/>
+                <w:szCs w:val="21"/>
+              </w:rPr>
+              <w:t>검색한다.</w:t>
+            </w:r>
+          </w:p>
+        </w:tc>
+        <w:tc>
+          <w:tcPr>
+            <w:tcW w:w="4508" w:type="dxa"/>
+            <w:vAlign w:val="center"/>
+          </w:tcPr>
+          <w:p>
+            <w:pPr>
+              <w:spacing w:line="276" w:lineRule="auto"/>
+              <w:jc w:val="left"/>
+              <w:rPr>
+                <w:rFonts w:ascii="Apple SD Gothic Neo" w:eastAsia="Apple SD Gothic Neo" w:hAnsi="Apple SD Gothic Neo" w:cs="바탕"/>
+                <w:kern w:val="0"/>
+                <w:sz w:val="21"/>
+                <w:szCs w:val="21"/>
+              </w:rPr>
+            </w:pPr>
+            <w:r>
+              <w:rPr>
+                <w:rFonts w:ascii="Apple SD Gothic Neo" w:eastAsia="Apple SD Gothic Neo" w:hAnsi="Apple SD Gothic Neo" w:cs="바탕"/>
+                <w:kern w:val="0"/>
+                <w:sz w:val="21"/>
+                <w:szCs w:val="21"/>
+              </w:rPr>
+              <w:t>3</w:t>
+            </w:r>
+            <w:r>
+              <w:rPr>
+                <w:rFonts w:ascii="Apple SD Gothic Neo" w:eastAsia="Apple SD Gothic Neo" w:hAnsi="Apple SD Gothic Neo" w:cs="바탕"/>
+                <w:kern w:val="0"/>
+                <w:sz w:val="21"/>
+                <w:szCs w:val="21"/>
+              </w:rPr>
+              <w:t>. 마감일이 지나지 않은 채용 정보 리스트(회사 이름, 마감일 정보)를 회사 이름의 오름차순으로 출력한다.</w:t>
+            </w:r>
+          </w:p>
+        </w:tc>
+      </w:tr>
+      <w:tr>
+        <w:tc>
+          <w:tcPr>
             <w:tcW w:w="9016" w:type="dxa"/>
             <w:gridSpan w:val="2"/>
             <w:vAlign w:val="center"/>
@@ -5975,7 +6357,53 @@
                 <w:sz w:val="21"/>
                 <w:szCs w:val="21"/>
               </w:rPr>
-              <w:t>Step 1, 업무 정보로 검색한다.</w:t>
+              <w:t xml:space="preserve">Step </w:t>
+            </w:r>
+            <w:r>
+              <w:rPr>
+                <w:rFonts w:ascii="Apple SD Gothic Neo" w:eastAsia="Apple SD Gothic Neo" w:hAnsi="Apple SD Gothic Neo" w:cs="바탕"/>
+                <w:kern w:val="0"/>
+                <w:sz w:val="21"/>
+                <w:szCs w:val="21"/>
+              </w:rPr>
+              <w:t>2</w:t>
+            </w:r>
+            <w:r>
+              <w:rPr>
+                <w:rFonts w:ascii="Apple SD Gothic Neo" w:eastAsia="Apple SD Gothic Neo" w:hAnsi="Apple SD Gothic Neo" w:cs="바탕"/>
+                <w:kern w:val="0"/>
+                <w:sz w:val="21"/>
+                <w:szCs w:val="21"/>
+              </w:rPr>
+              <w:t xml:space="preserve">, 업무 정보로 </w:t>
+            </w:r>
+            <w:r>
+              <w:rPr>
+                <w:rFonts w:ascii="Apple SD Gothic Neo" w:eastAsia="Apple SD Gothic Neo" w:hAnsi="Apple SD Gothic Neo" w:cs="바탕" w:hint="eastAsia"/>
+                <w:kern w:val="0"/>
+                <w:sz w:val="21"/>
+                <w:szCs w:val="21"/>
+              </w:rPr>
+              <w:t>채용</w:t>
+            </w:r>
+            <w:r>
+              <w:rPr>
+                <w:rFonts w:ascii="Apple SD Gothic Neo" w:eastAsia="Apple SD Gothic Neo" w:hAnsi="Apple SD Gothic Neo" w:cs="바탕" w:hint="eastAsia"/>
+                <w:kern w:val="0"/>
+                <w:sz w:val="21"/>
+                <w:szCs w:val="21"/>
+                <w:lang w:eastAsia="ko-KR"/>
+              </w:rPr>
+              <w:t xml:space="preserve"> 정보를 </w:t>
+            </w:r>
+            <w:r>
+              <w:rPr>
+                <w:rFonts w:ascii="Apple SD Gothic Neo" w:eastAsia="Apple SD Gothic Neo" w:hAnsi="Apple SD Gothic Neo" w:cs="바탕"/>
+                <w:kern w:val="0"/>
+                <w:sz w:val="21"/>
+                <w:szCs w:val="21"/>
+              </w:rPr>
+              <w:t>검색한다.</w:t>
             </w:r>
           </w:p>
         </w:tc>
@@ -6215,17 +6643,9 @@
                 <w:kern w:val="0"/>
                 <w:sz w:val="21"/>
                 <w:szCs w:val="21"/>
-              </w:rPr>
-            </w:pPr>
-            <w:r>
-              <w:rPr>
-                <w:rFonts w:ascii="Apple SD Gothic Neo" w:eastAsia="Apple SD Gothic Neo" w:hAnsi="Apple SD Gothic Neo" w:cs="바탕"/>
-                <w:kern w:val="0"/>
-                <w:sz w:val="21"/>
-                <w:szCs w:val="21"/>
-              </w:rPr>
-              <w:t>4. 지원 완료를 확인하는 메시지를 출력한다.</w:t>
-            </w:r>
+                <w:lang w:eastAsia="ko-Kore-KR"/>
+              </w:rPr>
+            </w:pPr>
           </w:p>
         </w:tc>
       </w:tr>
@@ -6314,6 +6734,7 @@
                 <w:sz w:val="21"/>
                 <w:szCs w:val="21"/>
               </w:rPr>
+              <w:lastRenderedPageBreak/>
               <w:t>Actor Action</w:t>
             </w:r>
           </w:p>
@@ -6364,15 +6785,6 @@
                 <w:szCs w:val="21"/>
               </w:rPr>
             </w:pPr>
-            <w:r>
-              <w:rPr>
-                <w:rFonts w:ascii="Apple SD Gothic Neo" w:eastAsia="Apple SD Gothic Neo" w:hAnsi="Apple SD Gothic Neo" w:cs="바탕"/>
-                <w:kern w:val="0"/>
-                <w:sz w:val="21"/>
-                <w:szCs w:val="21"/>
-              </w:rPr>
-              <w:t>1. 지원 정보 조회 탭을 선택한다.</w:t>
-            </w:r>
           </w:p>
         </w:tc>
         <w:tc>
@@ -6396,15 +6808,17 @@
                 <w:kern w:val="0"/>
                 <w:sz w:val="21"/>
                 <w:szCs w:val="21"/>
-              </w:rPr>
-              <w:t>2</w:t>
-            </w:r>
-            <w:r>
-              <w:rPr>
-                <w:rFonts w:ascii="Apple SD Gothic Neo" w:eastAsia="Apple SD Gothic Neo" w:hAnsi="Apple SD Gothic Neo" w:cs="바탕"/>
-                <w:kern w:val="0"/>
-                <w:sz w:val="21"/>
-                <w:szCs w:val="21"/>
+                <w:lang w:eastAsia="ko-KR"/>
+              </w:rPr>
+              <w:t>1</w:t>
+            </w:r>
+            <w:r>
+              <w:rPr>
+                <w:rFonts w:ascii="Apple SD Gothic Neo" w:eastAsia="Apple SD Gothic Neo" w:hAnsi="Apple SD Gothic Neo" w:cs="바탕"/>
+                <w:kern w:val="0"/>
+                <w:sz w:val="21"/>
+                <w:szCs w:val="21"/>
+                <w:lang w:eastAsia="ko-KR"/>
               </w:rPr>
               <w:t xml:space="preserve">. </w:t>
             </w:r>
@@ -6415,17 +6829,25 @@
                 <w:sz w:val="21"/>
                 <w:szCs w:val="21"/>
               </w:rPr>
-              <w:t xml:space="preserve">지원 정보(회사이름, 직책, 업무, 인원수, 신청 </w:t>
-            </w:r>
-            <w:r>
-              <w:rPr>
-                <w:rFonts w:ascii="Apple SD Gothic Neo" w:eastAsia="Apple SD Gothic Neo" w:hAnsi="Apple SD Gothic Neo" w:cs="바탕"/>
-                <w:kern w:val="0"/>
-                <w:sz w:val="21"/>
-                <w:szCs w:val="21"/>
-              </w:rPr>
-              <w:lastRenderedPageBreak/>
-              <w:t>마감일)을 회사이름의 오름차순으로 정렬하여 출력한다.</w:t>
+              <w:t>지원 정보(회사이름, 직책, 업무, 인원수, 신청 마감일)</w:t>
+            </w:r>
+            <w:r>
+              <w:rPr>
+                <w:rFonts w:ascii="Apple SD Gothic Neo" w:eastAsia="Apple SD Gothic Neo" w:hAnsi="Apple SD Gothic Neo" w:cs="바탕" w:hint="eastAsia"/>
+                <w:kern w:val="0"/>
+                <w:sz w:val="21"/>
+                <w:szCs w:val="21"/>
+              </w:rPr>
+              <w:t>를</w:t>
+            </w:r>
+            <w:r>
+              <w:rPr>
+                <w:rFonts w:ascii="Apple SD Gothic Neo" w:eastAsia="Apple SD Gothic Neo" w:hAnsi="Apple SD Gothic Neo" w:cs="바탕"/>
+                <w:kern w:val="0"/>
+                <w:sz w:val="21"/>
+                <w:szCs w:val="21"/>
+              </w:rPr>
+              <w:t xml:space="preserve"> 회사이름의 오름차순으로 정렬하여 출력한다.</w:t>
             </w:r>
           </w:p>
         </w:tc>
@@ -6433,6 +6855,110 @@
       <w:tr>
         <w:tc>
           <w:tcPr>
+            <w:tcW w:w="4508" w:type="dxa"/>
+            <w:vAlign w:val="center"/>
+          </w:tcPr>
+          <w:p>
+            <w:pPr>
+              <w:spacing w:line="276" w:lineRule="auto"/>
+              <w:jc w:val="left"/>
+              <w:rPr>
+                <w:rFonts w:ascii="Apple SD Gothic Neo" w:eastAsia="Apple SD Gothic Neo" w:hAnsi="Apple SD Gothic Neo" w:cs="바탕"/>
+                <w:kern w:val="0"/>
+                <w:sz w:val="21"/>
+                <w:szCs w:val="21"/>
+              </w:rPr>
+            </w:pPr>
+            <w:r>
+              <w:rPr>
+                <w:rFonts w:ascii="Apple SD Gothic Neo" w:eastAsia="Apple SD Gothic Neo" w:hAnsi="Apple SD Gothic Neo" w:cs="바탕" w:hint="eastAsia"/>
+                <w:kern w:val="0"/>
+                <w:sz w:val="21"/>
+                <w:szCs w:val="21"/>
+                <w:lang w:eastAsia="ko-KR"/>
+              </w:rPr>
+              <w:t>2</w:t>
+            </w:r>
+            <w:r>
+              <w:rPr>
+                <w:rFonts w:ascii="Apple SD Gothic Neo" w:eastAsia="Apple SD Gothic Neo" w:hAnsi="Apple SD Gothic Neo" w:cs="바탕"/>
+                <w:kern w:val="0"/>
+                <w:sz w:val="21"/>
+                <w:szCs w:val="21"/>
+                <w:lang w:eastAsia="ko-KR"/>
+              </w:rPr>
+              <w:t xml:space="preserve">. </w:t>
+            </w:r>
+            <w:r>
+              <w:rPr>
+                <w:rFonts w:ascii="Apple SD Gothic Neo" w:eastAsia="Apple SD Gothic Neo" w:hAnsi="Apple SD Gothic Neo" w:cs="바탕" w:hint="eastAsia"/>
+                <w:kern w:val="0"/>
+                <w:sz w:val="21"/>
+                <w:szCs w:val="21"/>
+                <w:lang w:eastAsia="ko-KR"/>
+              </w:rPr>
+              <w:t xml:space="preserve">원하는 </w:t>
+            </w:r>
+            <w:r>
+              <w:rPr>
+                <w:rFonts w:ascii="Apple SD Gothic Neo" w:eastAsia="Apple SD Gothic Neo" w:hAnsi="Apple SD Gothic Neo" w:cs="바탕"/>
+                <w:kern w:val="0"/>
+                <w:sz w:val="21"/>
+                <w:szCs w:val="21"/>
+              </w:rPr>
+              <w:t>지원 정보</w:t>
+            </w:r>
+            <w:r>
+              <w:rPr>
+                <w:rFonts w:ascii="Apple SD Gothic Neo" w:eastAsia="Apple SD Gothic Neo" w:hAnsi="Apple SD Gothic Neo" w:cs="바탕" w:hint="eastAsia"/>
+                <w:kern w:val="0"/>
+                <w:sz w:val="21"/>
+                <w:szCs w:val="21"/>
+              </w:rPr>
+              <w:t>를</w:t>
+            </w:r>
+            <w:r>
+              <w:rPr>
+                <w:rFonts w:ascii="Apple SD Gothic Neo" w:eastAsia="Apple SD Gothic Neo" w:hAnsi="Apple SD Gothic Neo" w:cs="바탕" w:hint="eastAsia"/>
+                <w:kern w:val="0"/>
+                <w:sz w:val="21"/>
+                <w:szCs w:val="21"/>
+                <w:lang w:eastAsia="ko-KR"/>
+              </w:rPr>
+              <w:t xml:space="preserve"> 선택</w:t>
+            </w:r>
+            <w:r>
+              <w:rPr>
+                <w:rFonts w:ascii="Apple SD Gothic Neo" w:eastAsia="Apple SD Gothic Neo" w:hAnsi="Apple SD Gothic Neo" w:cs="바탕"/>
+                <w:kern w:val="0"/>
+                <w:sz w:val="21"/>
+                <w:szCs w:val="21"/>
+              </w:rPr>
+              <w:t>한다.</w:t>
+            </w:r>
+          </w:p>
+        </w:tc>
+        <w:tc>
+          <w:tcPr>
+            <w:tcW w:w="4508" w:type="dxa"/>
+            <w:vAlign w:val="center"/>
+          </w:tcPr>
+          <w:p>
+            <w:pPr>
+              <w:spacing w:line="276" w:lineRule="auto"/>
+              <w:rPr>
+                <w:rFonts w:ascii="Apple SD Gothic Neo" w:eastAsia="Apple SD Gothic Neo" w:hAnsi="Apple SD Gothic Neo" w:cs="바탕" w:hint="eastAsia"/>
+                <w:kern w:val="0"/>
+                <w:sz w:val="21"/>
+                <w:szCs w:val="21"/>
+              </w:rPr>
+            </w:pPr>
+          </w:p>
+        </w:tc>
+      </w:tr>
+      <w:tr>
+        <w:tc>
+          <w:tcPr>
             <w:tcW w:w="9016" w:type="dxa"/>
             <w:gridSpan w:val="2"/>
             <w:vAlign w:val="center"/>
@@ -6455,7 +6981,6 @@
                 <w:sz w:val="21"/>
                 <w:szCs w:val="21"/>
               </w:rPr>
-              <w:lastRenderedPageBreak/>
               <w:t>Extensions</w:t>
             </w:r>
           </w:p>
@@ -6486,7 +7011,7 @@
                 <w:sz w:val="21"/>
                 <w:szCs w:val="21"/>
               </w:rPr>
-              <w:t>After step 2, 마감일이 지나지 않은 지원 정보를 선택해서 지원 취소</w:t>
+              <w:t>After step 2, 마감일이 지나지 않은 지원 정보를 지원 취소</w:t>
             </w:r>
             <w:r>
               <w:rPr>
@@ -6543,7 +7068,7 @@
                 <w:sz w:val="21"/>
                 <w:szCs w:val="21"/>
               </w:rPr>
-              <w:t xml:space="preserve"> 임의로 삭제</w:t>
+              <w:t xml:space="preserve"> 삭제</w:t>
             </w:r>
             <w:r>
               <w:rPr>
@@ -6699,17 +7224,9 @@
                 <w:kern w:val="0"/>
                 <w:sz w:val="21"/>
                 <w:szCs w:val="21"/>
-              </w:rPr>
-            </w:pPr>
-            <w:r>
-              <w:rPr>
-                <w:rFonts w:ascii="Apple SD Gothic Neo" w:eastAsia="Apple SD Gothic Neo" w:hAnsi="Apple SD Gothic Neo" w:cs="바탕"/>
-                <w:kern w:val="0"/>
-                <w:sz w:val="21"/>
-                <w:szCs w:val="21"/>
-              </w:rPr>
-              <w:t>1. 지원 정보 통계 기능을 이용한다.</w:t>
-            </w:r>
+                <w:lang w:eastAsia="ko-Kore-KR"/>
+              </w:rPr>
+            </w:pPr>
           </w:p>
         </w:tc>
         <w:tc>
@@ -6735,7 +7252,44 @@
                 <w:sz w:val="21"/>
                 <w:szCs w:val="21"/>
               </w:rPr>
-              <w:t>2. 회사 회원의 경우, 등록한 모든 채용 정보</w:t>
+              <w:t>1</w:t>
+            </w:r>
+            <w:r>
+              <w:rPr>
+                <w:rFonts w:ascii="Apple SD Gothic Neo" w:eastAsia="Apple SD Gothic Neo" w:hAnsi="Apple SD Gothic Neo" w:cs="바탕"/>
+                <w:kern w:val="0"/>
+                <w:sz w:val="21"/>
+                <w:szCs w:val="21"/>
+              </w:rPr>
+              <w:t xml:space="preserve">. 회사 회원의 경우, </w:t>
+            </w:r>
+            <w:r>
+              <w:rPr>
+                <w:rFonts w:ascii="Apple SD Gothic Neo" w:eastAsia="Apple SD Gothic Neo" w:hAnsi="Apple SD Gothic Neo" w:cs="바탕" w:hint="eastAsia"/>
+                <w:kern w:val="0"/>
+                <w:sz w:val="21"/>
+                <w:szCs w:val="21"/>
+              </w:rPr>
+              <w:t>본인이</w:t>
+            </w:r>
+            <w:r>
+              <w:rPr>
+                <w:rFonts w:ascii="Apple SD Gothic Neo" w:eastAsia="Apple SD Gothic Neo" w:hAnsi="Apple SD Gothic Neo" w:cs="바탕" w:hint="eastAsia"/>
+                <w:kern w:val="0"/>
+                <w:sz w:val="21"/>
+                <w:szCs w:val="21"/>
+                <w:lang w:eastAsia="ko-KR"/>
+              </w:rPr>
+              <w:t xml:space="preserve"> </w:t>
+            </w:r>
+            <w:r>
+              <w:rPr>
+                <w:rFonts w:ascii="Apple SD Gothic Neo" w:eastAsia="Apple SD Gothic Neo" w:hAnsi="Apple SD Gothic Neo" w:cs="바탕"/>
+                <w:kern w:val="0"/>
+                <w:sz w:val="21"/>
+                <w:szCs w:val="21"/>
+              </w:rPr>
+              <w:t>등록한 모든 채용 정보</w:t>
             </w:r>
             <w:r>
               <w:rPr>
@@ -6754,25 +7308,90 @@
                 <w:szCs w:val="21"/>
                 <w:lang w:eastAsia="ko-KR"/>
               </w:rPr>
-              <w:t xml:space="preserve"> 대해</w:t>
-            </w:r>
-            <w:r>
-              <w:rPr>
-                <w:rFonts w:ascii="Apple SD Gothic Neo" w:eastAsia="Apple SD Gothic Neo" w:hAnsi="Apple SD Gothic Neo" w:cs="바탕"/>
-                <w:kern w:val="0"/>
-                <w:sz w:val="21"/>
-                <w:szCs w:val="21"/>
-              </w:rPr>
-              <w:t xml:space="preserve"> 신청 마감시간 기준으로 업무별 지원자 수</w:t>
-            </w:r>
-            <w:r>
-              <w:rPr>
-                <w:rFonts w:ascii="Apple SD Gothic Neo" w:eastAsia="Apple SD Gothic Neo" w:hAnsi="Apple SD Gothic Neo" w:cs="바탕" w:hint="eastAsia"/>
-                <w:kern w:val="0"/>
-                <w:sz w:val="21"/>
-                <w:szCs w:val="21"/>
-              </w:rPr>
-              <w:t>를 출력한다.</w:t>
+              <w:t xml:space="preserve"> 대</w:t>
+            </w:r>
+            <w:r>
+              <w:rPr>
+                <w:rFonts w:ascii="Apple SD Gothic Neo" w:eastAsia="Apple SD Gothic Neo" w:hAnsi="Apple SD Gothic Neo" w:cs="바탕" w:hint="eastAsia"/>
+                <w:kern w:val="0"/>
+                <w:sz w:val="21"/>
+                <w:szCs w:val="21"/>
+                <w:lang w:eastAsia="ko-KR"/>
+              </w:rPr>
+              <w:t>해</w:t>
+            </w:r>
+            <w:r>
+              <w:rPr>
+                <w:rFonts w:ascii="Apple SD Gothic Neo" w:eastAsia="Apple SD Gothic Neo" w:hAnsi="Apple SD Gothic Neo" w:cs="바탕"/>
+                <w:kern w:val="0"/>
+                <w:sz w:val="21"/>
+                <w:szCs w:val="21"/>
+              </w:rPr>
+              <w:t xml:space="preserve"> </w:t>
+            </w:r>
+            <w:r>
+              <w:rPr>
+                <w:rFonts w:ascii="Apple SD Gothic Neo" w:eastAsia="Apple SD Gothic Neo" w:hAnsi="Apple SD Gothic Neo" w:cs="바탕"/>
+                <w:kern w:val="0"/>
+                <w:sz w:val="21"/>
+                <w:szCs w:val="21"/>
+              </w:rPr>
+              <w:t>신청 마감시간 기준으로 업무별 지원자 수</w:t>
+            </w:r>
+            <w:r>
+              <w:rPr>
+                <w:rFonts w:ascii="Apple SD Gothic Neo" w:eastAsia="Apple SD Gothic Neo" w:hAnsi="Apple SD Gothic Neo" w:cs="바탕" w:hint="eastAsia"/>
+                <w:kern w:val="0"/>
+                <w:sz w:val="21"/>
+                <w:szCs w:val="21"/>
+              </w:rPr>
+              <w:t xml:space="preserve">를 </w:t>
+            </w:r>
+            <w:r>
+              <w:rPr>
+                <w:rFonts w:ascii="Apple SD Gothic Neo" w:eastAsia="Apple SD Gothic Neo" w:hAnsi="Apple SD Gothic Neo" w:cs="바탕"/>
+                <w:kern w:val="0"/>
+                <w:sz w:val="21"/>
+                <w:szCs w:val="21"/>
+              </w:rPr>
+              <w:t>UI</w:t>
+            </w:r>
+            <w:r>
+              <w:rPr>
+                <w:rFonts w:ascii="Apple SD Gothic Neo" w:eastAsia="Apple SD Gothic Neo" w:hAnsi="Apple SD Gothic Neo" w:cs="바탕" w:hint="eastAsia"/>
+                <w:kern w:val="0"/>
+                <w:sz w:val="21"/>
+                <w:szCs w:val="21"/>
+              </w:rPr>
+              <w:t>에</w:t>
+            </w:r>
+            <w:r>
+              <w:rPr>
+                <w:rFonts w:ascii="Apple SD Gothic Neo" w:eastAsia="Apple SD Gothic Neo" w:hAnsi="Apple SD Gothic Neo" w:cs="바탕" w:hint="eastAsia"/>
+                <w:kern w:val="0"/>
+                <w:sz w:val="21"/>
+                <w:szCs w:val="21"/>
+                <w:lang w:eastAsia="ko-KR"/>
+              </w:rPr>
+              <w:t xml:space="preserve"> </w:t>
+            </w:r>
+            <w:r>
+              <w:rPr>
+                <w:rFonts w:ascii="Apple SD Gothic Neo" w:eastAsia="Apple SD Gothic Neo" w:hAnsi="Apple SD Gothic Neo" w:cs="바탕" w:hint="eastAsia"/>
+                <w:kern w:val="0"/>
+                <w:sz w:val="21"/>
+                <w:szCs w:val="21"/>
+              </w:rPr>
+              <w:t>출력한다.</w:t>
+            </w:r>
+            <w:r>
+              <w:rPr>
+                <w:rFonts w:ascii="Apple SD Gothic Neo" w:eastAsia="Apple SD Gothic Neo" w:hAnsi="Apple SD Gothic Neo" w:cs="바탕"/>
+                <w:kern w:val="0"/>
+                <w:sz w:val="21"/>
+                <w:szCs w:val="21"/>
+              </w:rPr>
+              <w:t xml:space="preserve"> </w:t>
             </w:r>
           </w:p>
         </w:tc>
@@ -6833,16 +7452,43 @@
                 <w:sz w:val="21"/>
                 <w:szCs w:val="21"/>
               </w:rPr>
-              <w:t xml:space="preserve">Step 2, 일반 회원의 경우, </w:t>
-            </w:r>
-            <w:r>
-              <w:rPr>
-                <w:rFonts w:ascii="Apple SD Gothic Neo" w:eastAsia="Apple SD Gothic Neo" w:hAnsi="Apple SD Gothic Neo" w:cs="바탕" w:hint="eastAsia"/>
-                <w:kern w:val="0"/>
-                <w:sz w:val="21"/>
-                <w:szCs w:val="21"/>
-              </w:rPr>
-              <w:t>본인의</w:t>
+              <w:t xml:space="preserve">Step </w:t>
+            </w:r>
+            <w:r>
+              <w:rPr>
+                <w:rFonts w:ascii="Apple SD Gothic Neo" w:eastAsia="Apple SD Gothic Neo" w:hAnsi="Apple SD Gothic Neo" w:cs="바탕"/>
+                <w:kern w:val="0"/>
+                <w:sz w:val="21"/>
+                <w:szCs w:val="21"/>
+              </w:rPr>
+              <w:t>1</w:t>
+            </w:r>
+            <w:r>
+              <w:rPr>
+                <w:rFonts w:ascii="Apple SD Gothic Neo" w:eastAsia="Apple SD Gothic Neo" w:hAnsi="Apple SD Gothic Neo" w:cs="바탕"/>
+                <w:kern w:val="0"/>
+                <w:sz w:val="21"/>
+                <w:szCs w:val="21"/>
+              </w:rPr>
+              <w:t xml:space="preserve">, 일반 회원의 경우, </w:t>
+            </w:r>
+            <w:r>
+              <w:rPr>
+                <w:rFonts w:ascii="Apple SD Gothic Neo" w:eastAsia="Apple SD Gothic Neo" w:hAnsi="Apple SD Gothic Neo" w:cs="바탕" w:hint="eastAsia"/>
+                <w:kern w:val="0"/>
+                <w:sz w:val="21"/>
+                <w:szCs w:val="21"/>
+              </w:rPr>
+              <w:t>본인</w:t>
+            </w:r>
+            <w:r>
+              <w:rPr>
+                <w:rFonts w:ascii="Apple SD Gothic Neo" w:eastAsia="Apple SD Gothic Neo" w:hAnsi="Apple SD Gothic Neo" w:cs="바탕" w:hint="eastAsia"/>
+                <w:kern w:val="0"/>
+                <w:sz w:val="21"/>
+                <w:szCs w:val="21"/>
+              </w:rPr>
+              <w:t>이</w:t>
             </w:r>
             <w:r>
               <w:rPr>
@@ -6861,7 +7507,34 @@
                 <w:sz w:val="21"/>
                 <w:szCs w:val="21"/>
               </w:rPr>
-              <w:t>지원 정보에 대해 마감시간 기준으로 월별</w:t>
+              <w:t>지원</w:t>
+            </w:r>
+            <w:r>
+              <w:rPr>
+                <w:rFonts w:ascii="Apple SD Gothic Neo" w:eastAsia="Apple SD Gothic Neo" w:hAnsi="Apple SD Gothic Neo" w:cs="바탕" w:hint="eastAsia"/>
+                <w:kern w:val="0"/>
+                <w:sz w:val="21"/>
+                <w:szCs w:val="21"/>
+              </w:rPr>
+              <w:t>한</w:t>
+            </w:r>
+            <w:r>
+              <w:rPr>
+                <w:rFonts w:ascii="Apple SD Gothic Neo" w:eastAsia="Apple SD Gothic Neo" w:hAnsi="Apple SD Gothic Neo" w:cs="바탕"/>
+                <w:kern w:val="0"/>
+                <w:sz w:val="21"/>
+                <w:szCs w:val="21"/>
+              </w:rPr>
+              <w:t xml:space="preserve"> 정보에 대해 </w:t>
+            </w:r>
+            <w:r>
+              <w:rPr>
+                <w:rFonts w:ascii="Apple SD Gothic Neo" w:eastAsia="Apple SD Gothic Neo" w:hAnsi="Apple SD Gothic Neo" w:cs="바탕" w:hint="eastAsia"/>
+                <w:kern w:val="0"/>
+                <w:sz w:val="21"/>
+                <w:szCs w:val="21"/>
+              </w:rPr>
+              <w:t>신청</w:t>
             </w:r>
             <w:r>
               <w:rPr>
@@ -6880,6 +7553,25 @@
                 <w:sz w:val="21"/>
                 <w:szCs w:val="21"/>
               </w:rPr>
+              <w:t>마감시간 기준으로 월별</w:t>
+            </w:r>
+            <w:r>
+              <w:rPr>
+                <w:rFonts w:ascii="Apple SD Gothic Neo" w:eastAsia="Apple SD Gothic Neo" w:hAnsi="Apple SD Gothic Neo" w:cs="바탕" w:hint="eastAsia"/>
+                <w:kern w:val="0"/>
+                <w:sz w:val="21"/>
+                <w:szCs w:val="21"/>
+                <w:lang w:eastAsia="ko-KR"/>
+              </w:rPr>
+              <w:t xml:space="preserve"> </w:t>
+            </w:r>
+            <w:r>
+              <w:rPr>
+                <w:rFonts w:ascii="Apple SD Gothic Neo" w:eastAsia="Apple SD Gothic Neo" w:hAnsi="Apple SD Gothic Neo" w:cs="바탕"/>
+                <w:kern w:val="0"/>
+                <w:sz w:val="21"/>
+                <w:szCs w:val="21"/>
+              </w:rPr>
               <w:t>지원 횟수</w:t>
             </w:r>
             <w:r>
@@ -6890,6 +7582,36 @@
                 <w:szCs w:val="21"/>
               </w:rPr>
               <w:t>를</w:t>
+            </w:r>
+            <w:r>
+              <w:rPr>
+                <w:rFonts w:ascii="Apple SD Gothic Neo" w:eastAsia="Apple SD Gothic Neo" w:hAnsi="Apple SD Gothic Neo" w:cs="바탕" w:hint="eastAsia"/>
+                <w:kern w:val="0"/>
+                <w:sz w:val="21"/>
+                <w:szCs w:val="21"/>
+                <w:lang w:eastAsia="ko-KR"/>
+              </w:rPr>
+              <w:t xml:space="preserve"> </w:t>
+            </w:r>
+            <w:r>
+              <w:rPr>
+                <w:rFonts w:ascii="Apple SD Gothic Neo" w:eastAsia="Apple SD Gothic Neo" w:hAnsi="Apple SD Gothic Neo" w:cs="바탕"/>
+                <w:kern w:val="0"/>
+                <w:sz w:val="21"/>
+                <w:szCs w:val="21"/>
+                <w:lang w:eastAsia="ko-KR"/>
+              </w:rPr>
+              <w:t>UI</w:t>
+            </w:r>
+            <w:r>
+              <w:rPr>
+                <w:rFonts w:ascii="Apple SD Gothic Neo" w:eastAsia="Apple SD Gothic Neo" w:hAnsi="Apple SD Gothic Neo" w:cs="바탕" w:hint="eastAsia"/>
+                <w:kern w:val="0"/>
+                <w:sz w:val="21"/>
+                <w:szCs w:val="21"/>
+                <w:lang w:eastAsia="ko-KR"/>
+              </w:rPr>
+              <w:t>에</w:t>
             </w:r>
             <w:r>
               <w:rPr>

</xml_diff>